<commit_message>
PMP PSR SDS Test plan Test record
</commit_message>
<xml_diff>
--- a/Progress 2_submitted/DCSS - PSR - ver 1.0.docx
+++ b/Progress 2_submitted/DCSS - PSR - ver 1.0.docx
@@ -14,8 +14,6 @@
           <w:szCs w:val="56"/>
         </w:rPr>
       </w:pPr>
-      <w:bookmarkStart w:id="0" w:name="_GoBack"/>
-      <w:bookmarkEnd w:id="0"/>
       <w:r>
         <w:rPr>
           <w:rFonts w:ascii="Times New Roman" w:hAnsi="Times New Roman" w:cs="Times New Roman"/>
@@ -247,7 +245,29 @@
           <w:sz w:val="32"/>
           <w:szCs w:val="32"/>
         </w:rPr>
-        <w:t xml:space="preserve">      542115055</w:t>
+        <w:t xml:space="preserve">      </w:t>
+      </w:r>
+      <w:r>
+        <w:rPr>
+          <w:rFonts w:ascii="Times New Roman" w:hAnsi="Times New Roman" w:cs="Times New Roman"/>
+          <w:b/>
+          <w:color w:val="auto"/>
+          <w:sz w:val="32"/>
+          <w:szCs w:val="32"/>
+        </w:rPr>
+        <w:t xml:space="preserve">  </w:t>
+      </w:r>
+      <w:bookmarkStart w:id="0" w:name="_GoBack"/>
+      <w:bookmarkEnd w:id="0"/>
+      <w:r>
+        <w:rPr>
+          <w:rFonts w:ascii="Times New Roman" w:hAnsi="Times New Roman" w:cs="Times New Roman"/>
+          <w:b/>
+          <w:color w:val="auto"/>
+          <w:sz w:val="32"/>
+          <w:szCs w:val="32"/>
+        </w:rPr>
+        <w:t>542115055</w:t>
       </w:r>
     </w:p>
     <w:p>
@@ -5483,7 +5503,7 @@
               <w:sz w:val="14"/>
               <w:szCs w:val="14"/>
             </w:rPr>
-            <w:t>4</w:t>
+            <w:t>2</w:t>
           </w:r>
           <w:r>
             <w:rPr>
@@ -5698,7 +5718,7 @@
               <w:sz w:val="14"/>
               <w:szCs w:val="14"/>
             </w:rPr>
-            <w:t>10/22/2014</w:t>
+            <w:t>11/7/2014</w:t>
           </w:r>
           <w:r>
             <w:rPr>
@@ -7169,7 +7189,7 @@
 </file>
 
 <file path=customXml/itemProps1.xml><?xml version="1.0" encoding="utf-8"?>
-<ds:datastoreItem xmlns:ds="http://schemas.openxmlformats.org/officeDocument/2006/customXml" ds:itemID="{D2B36074-4FD3-420F-B841-65FCC4EA4A9B}">
+<ds:datastoreItem xmlns:ds="http://schemas.openxmlformats.org/officeDocument/2006/customXml" ds:itemID="{CDE2C99D-0ED0-4081-9B75-A834092125AB}">
   <ds:schemaRefs>
     <ds:schemaRef ds:uri="http://schemas.openxmlformats.org/officeDocument/2006/bibliography"/>
   </ds:schemaRefs>

</xml_diff>